<commit_message>
changes to pdf file
</commit_message>
<xml_diff>
--- a/Safe Parallel Processing.docx
+++ b/Safe Parallel Processing.docx
@@ -43,12 +43,7 @@
     </w:p>
     <w:p>
       <w:r>
-        <w:t>Threads have always been a mystery to me ever since my first java class however, this time I t</w:t>
-      </w:r>
-      <w:bookmarkStart w:id="0" w:name="_GoBack"/>
-      <w:bookmarkEnd w:id="0"/>
-      <w:r>
-        <w:t>hink I’ve finall</w:t>
+        <w:t>Threads have always been a mystery to me ever since my first java class however, this time I think I’ve finall</w:t>
       </w:r>
       <w:r>
         <w:t>y got it. I had to spend about 8</w:t>
@@ -336,14 +331,14 @@
         <w:t xml:space="preserve"> at the same time</w:t>
       </w:r>
       <w:r>
-        <w:t xml:space="preserve">. Let’s consider two people A and B </w:t>
+        <w:t xml:space="preserve">. Let’s consider two people A and B where A and B both download a word document at the same time. They each make changes and edit it differently. Then </w:t>
+      </w:r>
+      <w:r>
+        <w:t xml:space="preserve">A decides to upload the file back to where it </w:t>
       </w:r>
       <w:r>
         <w:lastRenderedPageBreak/>
-        <w:t xml:space="preserve">where A and B both download a word document at the same time. They each make changes and edit it differently. Then </w:t>
-      </w:r>
-      <w:r>
-        <w:t>A decides to upload the file back to where it cam</w:t>
+        <w:t>cam</w:t>
       </w:r>
       <w:r>
         <w:t>e</w:t>
@@ -601,6 +596,12 @@
       </w:r>
     </w:p>
     <w:p>
+      <w:pPr>
+        <w:rPr>
+          <w:color w:val="0000FF" w:themeColor="hyperlink"/>
+          <w:u w:val="single"/>
+        </w:rPr>
+      </w:pPr>
       <w:hyperlink r:id="rId6" w:history="1">
         <w:r>
           <w:rPr>
@@ -610,10 +611,49 @@
         </w:r>
       </w:hyperlink>
     </w:p>
-    <w:p/>
+    <w:p>
+      <w:bookmarkStart w:id="0" w:name="_GoBack"/>
+      <w:bookmarkEnd w:id="0"/>
+    </w:p>
+    <w:p>
+      <w:pPr>
+        <w:rPr>
+          <w:b/>
+        </w:rPr>
+      </w:pPr>
+      <w:r>
+        <w:rPr>
+          <w:b/>
+        </w:rPr>
+        <w:t>Files to View:</w:t>
+      </w:r>
+    </w:p>
+    <w:p>
+      <w:r>
+        <w:t>Safe Parallel Processing/</w:t>
+      </w:r>
+      <w:proofErr w:type="spellStart"/>
+      <w:r>
+        <w:t>BankAccountProblem</w:t>
+      </w:r>
+      <w:proofErr w:type="spellEnd"/>
+    </w:p>
+    <w:p>
+      <w:r>
+        <w:t xml:space="preserve">Safe Parallel Processing/ </w:t>
+      </w:r>
+      <w:proofErr w:type="spellStart"/>
+      <w:r>
+        <w:t>BankAccountProblem</w:t>
+      </w:r>
+      <w:r>
+        <w:t>WithLocks</w:t>
+      </w:r>
+      <w:proofErr w:type="spellEnd"/>
+    </w:p>
     <w:sectPr>
       <w:pgSz w:w="12240" w:h="15840"/>
-      <w:pgMar w:top="1440" w:right="1800" w:bottom="1440" w:left="1800" w:header="720" w:footer="720" w:gutter="0"/>
+      <w:pgMar w:top="1440" w:right="1800" w:bottom="630" w:left="1800" w:header="720" w:footer="720" w:gutter="0"/>
       <w:cols w:space="720"/>
       <w:docGrid w:linePitch="360"/>
     </w:sectPr>

</xml_diff>